<commit_message>
find the longest palindromic substring
</commit_message>
<xml_diff>
--- a/Solution_explanation.docx
+++ b/Solution_explanation.docx
@@ -21,31 +21,198 @@
         <w:t>s</w:t>
       </w:r>
       <w:r>
-        <w:t xml:space="preserve"> two strings and find out </w:t>
+        <w:t xml:space="preserve"> two strings</w:t>
+      </w:r>
+      <w:r>
+        <w:t xml:space="preserve"> (s and t)</w:t>
+      </w:r>
+      <w:r>
+        <w:t xml:space="preserve"> and find out </w:t>
       </w:r>
       <w:r>
         <w:t>whether</w:t>
       </w:r>
       <w:r>
-        <w:t xml:space="preserve"> one is anagram of the other.</w:t>
+        <w:t xml:space="preserve"> one</w:t>
+      </w:r>
+      <w:r>
+        <w:t xml:space="preserve"> (t)</w:t>
+      </w:r>
+      <w:r>
+        <w:t xml:space="preserve"> is anagram of the other</w:t>
+      </w:r>
+      <w:r>
+        <w:t xml:space="preserve"> (s)</w:t>
+      </w:r>
+      <w:r>
+        <w:t>.</w:t>
       </w:r>
       <w:r>
         <w:t xml:space="preserve"> </w:t>
       </w:r>
       <w:r>
-        <w:t xml:space="preserve">Here, the string t, all letter combinations are considered to find out anagrams. </w:t>
-      </w:r>
-      <w:bookmarkStart w:id="0" w:name="_GoBack"/>
-      <w:bookmarkEnd w:id="0"/>
+        <w:t xml:space="preserve">Here, </w:t>
+      </w:r>
+      <w:r>
+        <w:t xml:space="preserve">in </w:t>
+      </w:r>
+      <w:r>
+        <w:t xml:space="preserve">the string t, all </w:t>
+      </w:r>
+      <w:r>
+        <w:t xml:space="preserve">the different </w:t>
+      </w:r>
+      <w:r>
+        <w:t xml:space="preserve">letter combinations are considered to find out anagrams. </w:t>
+      </w:r>
+      <w:r>
+        <w:t>If an anagram is found, the program returns true.</w:t>
+      </w:r>
+    </w:p>
+    <w:p>
+      <w:r>
+        <w:t xml:space="preserve">The efficiency of the program depends on how long are the given strings. However, to increase the time efficiency </w:t>
+      </w:r>
+      <w:proofErr w:type="spellStart"/>
+      <w:proofErr w:type="gramStart"/>
+      <w:r>
+        <w:t>itertools.permutations</w:t>
+      </w:r>
+      <w:proofErr w:type="spellEnd"/>
+      <w:proofErr w:type="gramEnd"/>
+      <w:r>
+        <w:t>() function is used</w:t>
+      </w:r>
+      <w:r>
+        <w:t xml:space="preserve"> to generate </w:t>
+      </w:r>
+      <w:r>
+        <w:t xml:space="preserve">different </w:t>
+      </w:r>
+      <w:r>
+        <w:t>letter combinations in a word</w:t>
+      </w:r>
+      <w:r>
+        <w:t xml:space="preserve">. </w:t>
+      </w:r>
     </w:p>
     <w:p>
       <w:proofErr w:type="spellStart"/>
+      <w:r>
+        <w:t>word_combination_list</w:t>
+      </w:r>
+      <w:proofErr w:type="spellEnd"/>
+      <w:r>
+        <w:t xml:space="preserve"> = </w:t>
+      </w:r>
       <w:proofErr w:type="gramStart"/>
       <w:r>
+        <w:t>list(</w:t>
+      </w:r>
+      <w:proofErr w:type="spellStart"/>
+      <w:proofErr w:type="gramEnd"/>
+      <w:r>
         <w:t>itertools.permutations</w:t>
       </w:r>
       <w:proofErr w:type="spellEnd"/>
-      <w:proofErr w:type="gramEnd"/>
+      <w:r>
+        <w:t>(</w:t>
+      </w:r>
+      <w:proofErr w:type="spellStart"/>
+      <w:r>
+        <w:t>t_list</w:t>
+      </w:r>
+      <w:proofErr w:type="spellEnd"/>
+      <w:r>
+        <w:t xml:space="preserve">, </w:t>
+      </w:r>
+      <w:proofErr w:type="spellStart"/>
+      <w:r>
+        <w:t>len</w:t>
+      </w:r>
+      <w:proofErr w:type="spellEnd"/>
+      <w:r>
+        <w:t>(</w:t>
+      </w:r>
+      <w:proofErr w:type="spellStart"/>
+      <w:r>
+        <w:t>t_list</w:t>
+      </w:r>
+      <w:proofErr w:type="spellEnd"/>
+      <w:r>
+        <w:t>)))</w:t>
+      </w:r>
+    </w:p>
+    <w:p>
+      <w:r>
+        <w:t xml:space="preserve">This function is helpful to eliminate unnecessary </w:t>
+      </w:r>
+      <w:r>
+        <w:t>‘</w:t>
+      </w:r>
+      <w:r>
+        <w:t>for</w:t>
+      </w:r>
+      <w:r>
+        <w:t>’</w:t>
+      </w:r>
+      <w:r>
+        <w:t xml:space="preserve"> loop iterations</w:t>
+      </w:r>
+      <w:r>
+        <w:t xml:space="preserve"> and complexity</w:t>
+      </w:r>
+      <w:r>
+        <w:t xml:space="preserve">. </w:t>
+      </w:r>
+      <w:r>
+        <w:t xml:space="preserve">Also, it </w:t>
+      </w:r>
+      <w:r>
+        <w:t xml:space="preserve">is </w:t>
+      </w:r>
+      <w:r>
+        <w:t>written in low</w:t>
+      </w:r>
+      <w:r>
+        <w:t>er</w:t>
+      </w:r>
+      <w:r>
+        <w:t xml:space="preserve"> level languages like C, it is faster than conventional Python ‘for’ loops.</w:t>
+      </w:r>
+      <w:r>
+        <w:t xml:space="preserve"> Since I am using minimum number of variable to store data during the program running, the space efficiency also in good standing. </w:t>
+      </w:r>
+    </w:p>
+    <w:p/>
+    <w:p>
+      <w:r>
+        <w:t>Question 2: Explanation</w:t>
+      </w:r>
+    </w:p>
+    <w:p>
+      <w:r>
+        <w:t>In this fu</w:t>
+      </w:r>
+      <w:r>
+        <w:t>n</w:t>
+      </w:r>
+      <w:r>
+        <w:t>ction</w:t>
+      </w:r>
+      <w:r>
+        <w:t>, the longest palindromic substring is found in a given string.</w:t>
+      </w:r>
+      <w:r>
+        <w:t xml:space="preserve"> To achieve this, a substring is divided in to two from the center and check whether they are backwardly matching or not. </w:t>
+      </w:r>
+    </w:p>
+    <w:p>
+      <w:r>
+        <w:t xml:space="preserve">The overall efficiency of this function also depend on the length of the string. </w:t>
+      </w:r>
+      <w:bookmarkStart w:id="0" w:name="_GoBack"/>
+      <w:bookmarkEnd w:id="0"/>
     </w:p>
     <w:sectPr>
       <w:pgSz w:w="12240" w:h="15840"/>

</xml_diff>

<commit_message>
solutuins.py Binary search tree
</commit_message>
<xml_diff>
--- a/Solution_explanation.docx
+++ b/Solution_explanation.docx
@@ -209,7 +209,444 @@
     </w:p>
     <w:p>
       <w:r>
-        <w:t xml:space="preserve">The overall efficiency of this function also depend on the length of the string. </w:t>
+        <w:t xml:space="preserve">The overall efficiency of this function also </w:t>
+      </w:r>
+      <w:r>
+        <w:t>depends</w:t>
+      </w:r>
+      <w:r>
+        <w:t xml:space="preserve"> on the length of the string. </w:t>
+      </w:r>
+      <w:r>
+        <w:t xml:space="preserve">Minimum number of variables used to increase the space efficacy. </w:t>
+      </w:r>
+      <w:r>
+        <w:t xml:space="preserve">Using </w:t>
+      </w:r>
+      <w:proofErr w:type="spellStart"/>
+      <w:proofErr w:type="gramStart"/>
+      <w:r>
+        <w:t>isOdd</w:t>
+      </w:r>
+      <w:proofErr w:type="spellEnd"/>
+      <w:r>
+        <w:t>(</w:t>
+      </w:r>
+      <w:proofErr w:type="gramEnd"/>
+      <w:r>
+        <w:t>)</w:t>
+      </w:r>
+      <w:r>
+        <w:t xml:space="preserve"> function, code repetition is minimized.</w:t>
+      </w:r>
+      <w:r>
+        <w:t xml:space="preserve"> Also, minimize the unnecessary </w:t>
+      </w:r>
+      <w:r>
+        <w:t>looping</w:t>
+      </w:r>
+      <w:r>
+        <w:t xml:space="preserve">, following string reverse </w:t>
+      </w:r>
+      <w:r>
+        <w:t>method is used</w:t>
+      </w:r>
+      <w:r>
+        <w:t>.</w:t>
+      </w:r>
+    </w:p>
+    <w:p>
+      <w:proofErr w:type="spellStart"/>
+      <w:r>
+        <w:t>second_part</w:t>
+      </w:r>
+      <w:proofErr w:type="spellEnd"/>
+      <w:r>
+        <w:t xml:space="preserve"> = substring[center</w:t>
+      </w:r>
+      <w:proofErr w:type="gramStart"/>
+      <w:r>
+        <w:t>:][::</w:t>
+      </w:r>
+      <w:proofErr w:type="gramEnd"/>
+      <w:r>
+        <w:t>-1]</w:t>
+      </w:r>
+    </w:p>
+    <w:p>
+      <w:r>
+        <w:t xml:space="preserve">These measures helped to improve time efficiency. </w:t>
+      </w:r>
+    </w:p>
+    <w:p/>
+    <w:p>
+      <w:r>
+        <w:t>Question 3: Explanation</w:t>
+      </w:r>
+    </w:p>
+    <w:p>
+      <w:r>
+        <w:t xml:space="preserve">In </w:t>
+      </w:r>
+      <w:r>
+        <w:t xml:space="preserve">this question, minimum spanning path for the given graph is determined. </w:t>
+      </w:r>
+      <w:r>
+        <w:t xml:space="preserve">First the dictionary form of the </w:t>
+      </w:r>
+      <w:r>
+        <w:t>graph is converted to G</w:t>
+      </w:r>
+      <w:r>
+        <w:t xml:space="preserve">raph object. </w:t>
+      </w:r>
+      <w:r>
+        <w:t xml:space="preserve">The Graph object contains the sun objects Nodes and Edges. </w:t>
+      </w:r>
+      <w:r>
+        <w:t>T</w:t>
+      </w:r>
+      <w:r>
+        <w:t xml:space="preserve">he path finding is carried out. </w:t>
+      </w:r>
+      <w:r>
+        <w:t>The total value of the edges</w:t>
+      </w:r>
+      <w:r>
+        <w:t xml:space="preserve"> (lowest values)</w:t>
+      </w:r>
+      <w:r>
+        <w:t xml:space="preserve"> for each possible path that contain all the nodes is considered to find the minimum spanning path.</w:t>
+      </w:r>
+    </w:p>
+    <w:p>
+      <w:r>
+        <w:t xml:space="preserve">The time taken to run the program is depend on how many nodes and edges are in the graphs. </w:t>
+      </w:r>
+      <w:r>
+        <w:t xml:space="preserve">The high numbers of </w:t>
+      </w:r>
+      <w:r>
+        <w:t xml:space="preserve">nodes and edges can be increase the computational time exponentially (typical for graphs). </w:t>
+      </w:r>
+    </w:p>
+    <w:p>
+      <w:r>
+        <w:t xml:space="preserve">To increase the time efficacy, some iterations are minimized by using inbuilt methods like in following </w:t>
+      </w:r>
+      <w:r>
+        <w:t xml:space="preserve">code </w:t>
+      </w:r>
+      <w:r>
+        <w:t>line</w:t>
+      </w:r>
+      <w:r>
+        <w:t>.</w:t>
+      </w:r>
+      <w:r>
+        <w:t xml:space="preserve"> Depth first search algorithm used to find paths. </w:t>
+      </w:r>
+    </w:p>
+    <w:p>
+      <w:r>
+        <w:t>path</w:t>
+      </w:r>
+      <w:proofErr w:type="gramStart"/>
+      <w:r>
+        <w:t>[::</w:t>
+      </w:r>
+      <w:proofErr w:type="gramEnd"/>
+      <w:r>
+        <w:t>-1]</w:t>
+      </w:r>
+    </w:p>
+    <w:p>
+      <w:r>
+        <w:t xml:space="preserve">Several functions are used to minimize the code repetition. </w:t>
+      </w:r>
+    </w:p>
+    <w:p>
+      <w:r>
+        <w:t>Following data structures used to define Graph object.</w:t>
+      </w:r>
+    </w:p>
+    <w:p>
+      <w:r>
+        <w:t xml:space="preserve">class </w:t>
+      </w:r>
+      <w:proofErr w:type="spellStart"/>
+      <w:r>
+        <w:t>GNode</w:t>
+      </w:r>
+      <w:proofErr w:type="spellEnd"/>
+      <w:r>
+        <w:t>(object):</w:t>
+      </w:r>
+    </w:p>
+    <w:p>
+      <w:r>
+        <w:lastRenderedPageBreak/>
+        <w:t xml:space="preserve">    def __</w:t>
+      </w:r>
+      <w:proofErr w:type="spellStart"/>
+      <w:r>
+        <w:t>init</w:t>
+      </w:r>
+      <w:proofErr w:type="spellEnd"/>
+      <w:r>
+        <w:t>_</w:t>
+      </w:r>
+      <w:proofErr w:type="gramStart"/>
+      <w:r>
+        <w:t>_(</w:t>
+      </w:r>
+      <w:proofErr w:type="gramEnd"/>
+      <w:r>
+        <w:t>self, value):</w:t>
+      </w:r>
+    </w:p>
+    <w:p>
+      <w:r>
+        <w:t xml:space="preserve">        </w:t>
+      </w:r>
+      <w:proofErr w:type="spellStart"/>
+      <w:r>
+        <w:t>self.value</w:t>
+      </w:r>
+      <w:proofErr w:type="spellEnd"/>
+      <w:r>
+        <w:t xml:space="preserve"> = value</w:t>
+      </w:r>
+    </w:p>
+    <w:p>
+      <w:r>
+        <w:t xml:space="preserve">        </w:t>
+      </w:r>
+      <w:proofErr w:type="spellStart"/>
+      <w:proofErr w:type="gramStart"/>
+      <w:r>
+        <w:t>self.edges</w:t>
+      </w:r>
+      <w:proofErr w:type="spellEnd"/>
+      <w:proofErr w:type="gramEnd"/>
+      <w:r>
+        <w:t xml:space="preserve"> = []</w:t>
+      </w:r>
+    </w:p>
+    <w:p>
+      <w:r>
+        <w:t xml:space="preserve">        </w:t>
+      </w:r>
+      <w:proofErr w:type="spellStart"/>
+      <w:proofErr w:type="gramStart"/>
+      <w:r>
+        <w:t>self.visited</w:t>
+      </w:r>
+      <w:proofErr w:type="spellEnd"/>
+      <w:proofErr w:type="gramEnd"/>
+      <w:r>
+        <w:t xml:space="preserve"> = False</w:t>
+      </w:r>
+    </w:p>
+    <w:p/>
+    <w:p>
+      <w:r>
+        <w:t>class Edge(object):</w:t>
+      </w:r>
+    </w:p>
+    <w:p>
+      <w:r>
+        <w:t xml:space="preserve">    def __</w:t>
+      </w:r>
+      <w:proofErr w:type="spellStart"/>
+      <w:r>
+        <w:t>init</w:t>
+      </w:r>
+      <w:proofErr w:type="spellEnd"/>
+      <w:r>
+        <w:t>_</w:t>
+      </w:r>
+      <w:proofErr w:type="gramStart"/>
+      <w:r>
+        <w:t>_(</w:t>
+      </w:r>
+      <w:proofErr w:type="gramEnd"/>
+      <w:r>
+        <w:t xml:space="preserve">self, value, </w:t>
+      </w:r>
+      <w:proofErr w:type="spellStart"/>
+      <w:r>
+        <w:t>node_from</w:t>
+      </w:r>
+      <w:proofErr w:type="spellEnd"/>
+      <w:r>
+        <w:t xml:space="preserve">, </w:t>
+      </w:r>
+      <w:proofErr w:type="spellStart"/>
+      <w:r>
+        <w:t>node_to</w:t>
+      </w:r>
+      <w:proofErr w:type="spellEnd"/>
+      <w:r>
+        <w:t>):</w:t>
+      </w:r>
+    </w:p>
+    <w:p>
+      <w:r>
+        <w:t xml:space="preserve">        </w:t>
+      </w:r>
+      <w:proofErr w:type="spellStart"/>
+      <w:r>
+        <w:t>self.value</w:t>
+      </w:r>
+      <w:proofErr w:type="spellEnd"/>
+      <w:r>
+        <w:t xml:space="preserve"> = value</w:t>
+      </w:r>
+    </w:p>
+    <w:p>
+      <w:r>
+        <w:t xml:space="preserve">        </w:t>
+      </w:r>
+      <w:proofErr w:type="spellStart"/>
+      <w:proofErr w:type="gramStart"/>
+      <w:r>
+        <w:t>self.node</w:t>
+      </w:r>
+      <w:proofErr w:type="gramEnd"/>
+      <w:r>
+        <w:t>_from</w:t>
+      </w:r>
+      <w:proofErr w:type="spellEnd"/>
+      <w:r>
+        <w:t xml:space="preserve"> = </w:t>
+      </w:r>
+      <w:proofErr w:type="spellStart"/>
+      <w:r>
+        <w:t>node_from</w:t>
+      </w:r>
+      <w:proofErr w:type="spellEnd"/>
+    </w:p>
+    <w:p>
+      <w:r>
+        <w:t xml:space="preserve">        </w:t>
+      </w:r>
+      <w:proofErr w:type="spellStart"/>
+      <w:proofErr w:type="gramStart"/>
+      <w:r>
+        <w:t>self.node</w:t>
+      </w:r>
+      <w:proofErr w:type="gramEnd"/>
+      <w:r>
+        <w:t>_to</w:t>
+      </w:r>
+      <w:proofErr w:type="spellEnd"/>
+      <w:r>
+        <w:t xml:space="preserve"> = </w:t>
+      </w:r>
+      <w:proofErr w:type="spellStart"/>
+      <w:r>
+        <w:t>node_to</w:t>
+      </w:r>
+      <w:proofErr w:type="spellEnd"/>
+    </w:p>
+    <w:p/>
+    <w:p>
+      <w:r>
+        <w:t>class Graph(object):</w:t>
+      </w:r>
+    </w:p>
+    <w:p>
+      <w:r>
+        <w:t xml:space="preserve">    def __</w:t>
+      </w:r>
+      <w:proofErr w:type="spellStart"/>
+      <w:r>
+        <w:t>init</w:t>
+      </w:r>
+      <w:proofErr w:type="spellEnd"/>
+      <w:r>
+        <w:t>_</w:t>
+      </w:r>
+      <w:proofErr w:type="gramStart"/>
+      <w:r>
+        <w:t>_(</w:t>
+      </w:r>
+      <w:proofErr w:type="gramEnd"/>
+      <w:r>
+        <w:t>self, nodes=None, edges=None):</w:t>
+      </w:r>
+    </w:p>
+    <w:p>
+      <w:r>
+        <w:t xml:space="preserve">        </w:t>
+      </w:r>
+      <w:proofErr w:type="spellStart"/>
+      <w:proofErr w:type="gramStart"/>
+      <w:r>
+        <w:t>self.nodes</w:t>
+      </w:r>
+      <w:proofErr w:type="spellEnd"/>
+      <w:proofErr w:type="gramEnd"/>
+      <w:r>
+        <w:t xml:space="preserve"> = nodes or []</w:t>
+      </w:r>
+    </w:p>
+    <w:p>
+      <w:r>
+        <w:t xml:space="preserve">        </w:t>
+      </w:r>
+      <w:proofErr w:type="spellStart"/>
+      <w:proofErr w:type="gramStart"/>
+      <w:r>
+        <w:t>self.edges</w:t>
+      </w:r>
+      <w:proofErr w:type="spellEnd"/>
+      <w:proofErr w:type="gramEnd"/>
+      <w:r>
+        <w:t xml:space="preserve"> = edges or []</w:t>
+      </w:r>
+    </w:p>
+    <w:p>
+      <w:r>
+        <w:t xml:space="preserve">        </w:t>
+      </w:r>
+      <w:proofErr w:type="spellStart"/>
+      <w:proofErr w:type="gramStart"/>
+      <w:r>
+        <w:t>self.node</w:t>
+      </w:r>
+      <w:proofErr w:type="gramEnd"/>
+      <w:r>
+        <w:t>_names</w:t>
+      </w:r>
+      <w:proofErr w:type="spellEnd"/>
+      <w:r>
+        <w:t xml:space="preserve"> = []</w:t>
+      </w:r>
+    </w:p>
+    <w:p>
+      <w:r>
+        <w:t xml:space="preserve">        </w:t>
+      </w:r>
+      <w:proofErr w:type="gramStart"/>
+      <w:r>
+        <w:t>self._</w:t>
+      </w:r>
+      <w:proofErr w:type="spellStart"/>
+      <w:proofErr w:type="gramEnd"/>
+      <w:r>
+        <w:t>node_map</w:t>
+      </w:r>
+      <w:proofErr w:type="spellEnd"/>
+      <w:r>
+        <w:t xml:space="preserve"> = {}</w:t>
+      </w:r>
+    </w:p>
+    <w:p/>
+    <w:p>
+      <w:r>
+        <w:t>Question 4: Explanation</w:t>
       </w:r>
       <w:bookmarkStart w:id="0" w:name="_GoBack"/>
       <w:bookmarkEnd w:id="0"/>

</xml_diff>